<commit_message>
implementing a simple reusable form. Adding basic behavior to the new ledger action, not yet operational.
</commit_message>
<xml_diff>
--- a/docs/Dufresne Use Cases.docx
+++ b/docs/Dufresne Use Cases.docx
@@ -108,8 +108,14 @@
           <w:ilvl w:val="0"/>
           <w:numId w:val="1"/>
         </w:numPr>
-      </w:pPr>
-      <w:r>
+        <w:rPr>
+          <w:highlight w:val="yellow"/>
+        </w:rPr>
+      </w:pPr>
+      <w:r>
+        <w:rPr>
+          <w:highlight w:val="yellow"/>
+        </w:rPr>
         <w:t>Open ledger</w:t>
       </w:r>
     </w:p>
@@ -2403,7 +2409,7 @@
 </file>
 
 <file path=customXml/itemProps1.xml><?xml version="1.0" encoding="utf-8"?>
-<ds:datastoreItem xmlns:ds="http://schemas.openxmlformats.org/officeDocument/2006/customXml" ds:itemID="{B51A1FB4-6036-42FD-B9B9-520D517D1E1D}">
+<ds:datastoreItem xmlns:ds="http://schemas.openxmlformats.org/officeDocument/2006/customXml" ds:itemID="{8AE0D169-6DE3-40C6-9B57-89A43986C4EB}">
   <ds:schemaRefs>
     <ds:schemaRef ds:uri="http://schemas.openxmlformats.org/officeDocument/2006/bibliography"/>
   </ds:schemaRefs>

</xml_diff>